<commit_message>
added monolithic architecture details
</commit_message>
<xml_diff>
--- a/Assignment_1.docx
+++ b/Assignment_1.docx
@@ -54,28 +54,7 @@
         </w:numPr>
       </w:pPr>
       <w:r>
-        <w:t xml:space="preserve">As monolithic application </w:t>
-      </w:r>
-      <w:r>
-        <w:t>grows</w:t>
-      </w:r>
-      <w:r>
-        <w:t xml:space="preserve"> in size, it bec</w:t>
-      </w:r>
-      <w:r>
-        <w:t>o</w:t>
-      </w:r>
-      <w:r>
-        <w:t>me more difficult to</w:t>
-      </w:r>
-      <w:r>
-        <w:t xml:space="preserve"> do</w:t>
-      </w:r>
-      <w:r>
-        <w:t xml:space="preserve"> </w:t>
-      </w:r>
-      <w:r>
-        <w:t>easy and frequent releases due to highly coupled components. Releases takes more time and people to plane. Also, frequent release is risked of breaking the application due to newly release feature.</w:t>
+        <w:t>As monolithic application grows in size, it become more difficult to do easy and frequent releases due to highly coupled components. Releases takes more time and people to plane. Also, frequent release is risked of breaking the application due to newly release feature.</w:t>
       </w:r>
     </w:p>
     <w:p>
@@ -87,13 +66,7 @@
         </w:numPr>
       </w:pPr>
       <w:r>
-        <w:t xml:space="preserve">In case of larger monolithic application, the deployment time becomes slow and long. For a single change, </w:t>
-      </w:r>
-      <w:r>
-        <w:t>the entire application needs to be redeployed and this become difficult to frequent deployment and thus obstacle for continuous delivery. So, in order to add new features every time in an application, this is a serious issue</w:t>
-      </w:r>
-      <w:r>
-        <w:t>.</w:t>
+        <w:t>In case of larger monolithic application, the deployment time becomes slow and long. For a single change, the entire application needs to be redeployed and this become difficult to frequent deployment and thus obstacle for continuous delivery. So, in order to add new features every time in an application, this is a serious issue.</w:t>
       </w:r>
     </w:p>
     <w:p>
@@ -129,7 +102,19 @@
         <w:rPr>
           <w:lang w:val="en-US"/>
         </w:rPr>
-        <w:t>It become very expensive to scale a monolithic application.</w:t>
+        <w:t>It become</w:t>
+      </w:r>
+      <w:r>
+        <w:rPr>
+          <w:lang w:val="en-US"/>
+        </w:rPr>
+        <w:t>s</w:t>
+      </w:r>
+      <w:r>
+        <w:rPr>
+          <w:lang w:val="en-US"/>
+        </w:rPr>
+        <w:t xml:space="preserve"> very expensive to scale a monolithic application.</w:t>
       </w:r>
     </w:p>
     <w:p>
@@ -147,6 +132,7 @@
         <w:t>It is very difficult to replace a component with another better designed component without effecting the whole application architecture.</w:t>
       </w:r>
     </w:p>
+    <w:p/>
     <w:p>
       <w:r>
         <w:t>Microservices Architecture</w:t>

</xml_diff>

<commit_message>
added information regarding microservices architecture
</commit_message>
<xml_diff>
--- a/Assignment_1.docx
+++ b/Assignment_1.docx
@@ -137,7 +137,26 @@
         <w:t>Microservices Architecture</w:t>
       </w:r>
     </w:p>
-    <w:p/>
+    <w:p>
+      <w:pPr>
+        <w:rPr>
+          <w:lang w:val="en-US"/>
+        </w:rPr>
+      </w:pPr>
+      <w:r>
+        <w:rPr>
+          <w:lang w:val="en-US"/>
+        </w:rPr>
+        <w:t xml:space="preserve">Microservices architecture expresses the setup where application components are standalone application of their own. </w:t>
+      </w:r>
+    </w:p>
+    <w:p>
+      <w:pPr>
+        <w:rPr>
+          <w:lang w:val="en-US"/>
+        </w:rPr>
+      </w:pPr>
+    </w:p>
     <w:p>
       <w:r>
         <w:t>Advantages</w:t>

</xml_diff>

<commit_message>
added microservices features points
</commit_message>
<xml_diff>
--- a/Assignment_1.docx
+++ b/Assignment_1.docx
@@ -156,18 +156,206 @@
           <w:lang w:val="en-US"/>
         </w:rPr>
       </w:pPr>
-    </w:p>
-    <w:p>
-      <w:r>
-        <w:t>Advantages</w:t>
-      </w:r>
-    </w:p>
-    <w:p>
-      <w:r>
-        <w:t>Disadvantages</w:t>
-      </w:r>
-    </w:p>
-    <w:p/>
+      <w:r>
+        <w:rPr>
+          <w:lang w:val="en-US"/>
+        </w:rPr>
+        <w:t>The following are characteristics of Microservices architecture:</w:t>
+      </w:r>
+    </w:p>
+    <w:p>
+      <w:pPr>
+        <w:pStyle w:val="ListParagraph"/>
+        <w:numPr>
+          <w:ilvl w:val="0"/>
+          <w:numId w:val="3"/>
+        </w:numPr>
+        <w:rPr>
+          <w:lang w:val="en-US"/>
+        </w:rPr>
+      </w:pPr>
+      <w:r>
+        <w:rPr>
+          <w:lang w:val="en-US"/>
+        </w:rPr>
+        <w:t>Microservices can offer scaling within seconds</w:t>
+      </w:r>
+      <w:r>
+        <w:rPr>
+          <w:lang w:val="en-US"/>
+        </w:rPr>
+        <w:t xml:space="preserve"> and can also </w:t>
+      </w:r>
+      <w:r>
+        <w:t>integrate with third-party services</w:t>
+      </w:r>
+      <w:r>
+        <w:t>.</w:t>
+      </w:r>
+      <w:r>
+        <w:rPr>
+          <w:lang w:val="en-US"/>
+        </w:rPr>
+        <w:t xml:space="preserve"> </w:t>
+      </w:r>
+    </w:p>
+    <w:p>
+      <w:pPr>
+        <w:pStyle w:val="ListParagraph"/>
+        <w:numPr>
+          <w:ilvl w:val="0"/>
+          <w:numId w:val="3"/>
+        </w:numPr>
+        <w:rPr>
+          <w:lang w:val="en-US"/>
+        </w:rPr>
+      </w:pPr>
+      <w:r>
+        <w:rPr>
+          <w:lang w:val="en-US"/>
+        </w:rPr>
+        <w:t>In Microservices architecture different</w:t>
+      </w:r>
+      <w:r>
+        <w:rPr>
+          <w:lang w:val="en-US"/>
+        </w:rPr>
+        <w:t xml:space="preserve"> </w:t>
+      </w:r>
+      <w:r>
+        <w:rPr>
+          <w:lang w:val="en-US"/>
+        </w:rPr>
+        <w:t xml:space="preserve">components </w:t>
+      </w:r>
+      <w:r>
+        <w:rPr>
+          <w:lang w:val="en-US"/>
+        </w:rPr>
+        <w:t>can be implemented</w:t>
+      </w:r>
+      <w:r>
+        <w:rPr>
+          <w:lang w:val="en-US"/>
+        </w:rPr>
+        <w:t xml:space="preserve"> and programmed</w:t>
+      </w:r>
+      <w:r>
+        <w:rPr>
+          <w:lang w:val="en-US"/>
+        </w:rPr>
+        <w:t xml:space="preserve"> in </w:t>
+      </w:r>
+      <w:r>
+        <w:rPr>
+          <w:lang w:val="en-US"/>
+        </w:rPr>
+        <w:t>different programming</w:t>
+      </w:r>
+      <w:r>
+        <w:rPr>
+          <w:lang w:val="en-US"/>
+        </w:rPr>
+        <w:t xml:space="preserve"> language</w:t>
+      </w:r>
+      <w:r>
+        <w:rPr>
+          <w:lang w:val="en-US"/>
+        </w:rPr>
+        <w:t>.</w:t>
+      </w:r>
+      <w:r>
+        <w:rPr>
+          <w:lang w:val="en-US"/>
+        </w:rPr>
+        <w:t xml:space="preserve"> </w:t>
+      </w:r>
+    </w:p>
+    <w:p>
+      <w:pPr>
+        <w:pStyle w:val="ListParagraph"/>
+        <w:numPr>
+          <w:ilvl w:val="0"/>
+          <w:numId w:val="3"/>
+        </w:numPr>
+        <w:rPr>
+          <w:lang w:val="en-US"/>
+        </w:rPr>
+      </w:pPr>
+      <w:r>
+        <w:rPr>
+          <w:lang w:val="en-US"/>
+        </w:rPr>
+        <w:t xml:space="preserve">Application can be </w:t>
+      </w:r>
+      <w:r>
+        <w:rPr>
+          <w:lang w:val="en-US"/>
+        </w:rPr>
+        <w:t>developed and deploy independently. So, project management become easier.</w:t>
+      </w:r>
+    </w:p>
+    <w:p>
+      <w:pPr>
+        <w:pStyle w:val="ListParagraph"/>
+        <w:numPr>
+          <w:ilvl w:val="0"/>
+          <w:numId w:val="3"/>
+        </w:numPr>
+        <w:rPr>
+          <w:lang w:val="en-US"/>
+        </w:rPr>
+      </w:pPr>
+      <w:r>
+        <w:rPr>
+          <w:lang w:val="en-US"/>
+        </w:rPr>
+        <w:t>A microservice can be deployed by a small team easily.</w:t>
+      </w:r>
+    </w:p>
+    <w:p>
+      <w:pPr>
+        <w:pStyle w:val="ListParagraph"/>
+        <w:numPr>
+          <w:ilvl w:val="0"/>
+          <w:numId w:val="3"/>
+        </w:numPr>
+        <w:rPr>
+          <w:lang w:val="en-US"/>
+        </w:rPr>
+      </w:pPr>
+      <w:r>
+        <w:rPr>
+          <w:lang w:val="en-US"/>
+        </w:rPr>
+        <w:t xml:space="preserve">In Microservices architecture, required changes made into the particular component, so the entire application does not </w:t>
+      </w:r>
+      <w:r>
+        <w:rPr>
+          <w:lang w:val="en-US"/>
+        </w:rPr>
+        <w:t>affect</w:t>
+      </w:r>
+      <w:r>
+        <w:rPr>
+          <w:lang w:val="en-US"/>
+        </w:rPr>
+        <w:t xml:space="preserve"> and need to be redeploy.</w:t>
+      </w:r>
+    </w:p>
+    <w:p>
+      <w:pPr>
+        <w:rPr>
+          <w:lang w:val="en-US"/>
+        </w:rPr>
+      </w:pPr>
+      <w:r>
+        <w:rPr>
+          <w:lang w:val="en-US"/>
+        </w:rPr>
+        <w:t xml:space="preserve">Along with the  </w:t>
+      </w:r>
+    </w:p>
     <w:p>
       <w:r>
         <w:t xml:space="preserve">Conclusion </w:t>
@@ -192,6 +380,95 @@
 <file path=word/numbering.xml><?xml version="1.0" encoding="utf-8"?>
 <w:numbering xmlns:wpc="http://schemas.microsoft.com/office/word/2010/wordprocessingCanvas" xmlns:cx="http://schemas.microsoft.com/office/drawing/2014/chartex" xmlns:cx1="http://schemas.microsoft.com/office/drawing/2015/9/8/chartex" xmlns:cx2="http://schemas.microsoft.com/office/drawing/2015/10/21/chartex" xmlns:cx3="http://schemas.microsoft.com/office/drawing/2016/5/9/chartex" xmlns:cx4="http://schemas.microsoft.com/office/drawing/2016/5/10/chartex" xmlns:cx5="http://schemas.microsoft.com/office/drawing/2016/5/11/chartex" xmlns:cx6="http://schemas.microsoft.com/office/drawing/2016/5/12/chartex" xmlns:cx7="http://schemas.microsoft.com/office/drawing/2016/5/13/chartex" xmlns:cx8="http://schemas.microsoft.com/office/drawing/2016/5/14/chartex" xmlns:mc="http://schemas.openxmlformats.org/markup-compatibility/2006" xmlns:aink="http://schemas.microsoft.com/office/drawing/2016/ink" xmlns:am3d="http://schemas.microsoft.com/office/drawing/2017/model3d" xmlns:o="urn:schemas-microsoft-com:office:office" xmlns:r="http://schemas.openxmlformats.org/officeDocument/2006/relationships" xmlns:m="http://schemas.openxmlformats.org/officeDocument/2006/math" xmlns:v="urn:schemas-microsoft-com:vml" xmlns:wp14="http://schemas.microsoft.com/office/word/2010/wordprocessingDrawing" xmlns:wp="http://schemas.openxmlformats.org/drawingml/2006/wordprocessingDrawing" xmlns:w10="urn:schemas-microsoft-com:office:word" xmlns:w="http://schemas.openxmlformats.org/wordprocessingml/2006/main" xmlns:w14="http://schemas.microsoft.com/office/word/2010/wordml" xmlns:w15="http://schemas.microsoft.com/office/word/2012/wordml" xmlns:w16cid="http://schemas.microsoft.com/office/word/2016/wordml/cid" xmlns:w16se="http://schemas.microsoft.com/office/word/2015/wordml/symex" xmlns:wpg="http://schemas.microsoft.com/office/word/2010/wordprocessingGroup" xmlns:wpi="http://schemas.microsoft.com/office/word/2010/wordprocessingInk" xmlns:wne="http://schemas.microsoft.com/office/word/2006/wordml" xmlns:wps="http://schemas.microsoft.com/office/word/2010/wordprocessingShape" mc:Ignorable="w14 w15 w16se w16cid wp14">
   <w:abstractNum w:abstractNumId="0" w15:restartNumberingAfterBreak="0">
+    <w:nsid w:val="0D3C7702"/>
+    <w:multiLevelType w:val="hybridMultilevel"/>
+    <w:tmpl w:val="9EE42C34"/>
+    <w:lvl w:ilvl="0" w:tplc="2000000F">
+      <w:start w:val="1"/>
+      <w:numFmt w:val="decimal"/>
+      <w:lvlText w:val="%1."/>
+      <w:lvlJc w:val="left"/>
+      <w:pPr>
+        <w:ind w:left="720" w:hanging="360"/>
+      </w:pPr>
+      <w:rPr>
+        <w:rFonts w:hint="default"/>
+      </w:rPr>
+    </w:lvl>
+    <w:lvl w:ilvl="1" w:tplc="20000019" w:tentative="1">
+      <w:start w:val="1"/>
+      <w:numFmt w:val="lowerLetter"/>
+      <w:lvlText w:val="%2."/>
+      <w:lvlJc w:val="left"/>
+      <w:pPr>
+        <w:ind w:left="1440" w:hanging="360"/>
+      </w:pPr>
+    </w:lvl>
+    <w:lvl w:ilvl="2" w:tplc="2000001B" w:tentative="1">
+      <w:start w:val="1"/>
+      <w:numFmt w:val="lowerRoman"/>
+      <w:lvlText w:val="%3."/>
+      <w:lvlJc w:val="right"/>
+      <w:pPr>
+        <w:ind w:left="2160" w:hanging="180"/>
+      </w:pPr>
+    </w:lvl>
+    <w:lvl w:ilvl="3" w:tplc="2000000F" w:tentative="1">
+      <w:start w:val="1"/>
+      <w:numFmt w:val="decimal"/>
+      <w:lvlText w:val="%4."/>
+      <w:lvlJc w:val="left"/>
+      <w:pPr>
+        <w:ind w:left="2880" w:hanging="360"/>
+      </w:pPr>
+    </w:lvl>
+    <w:lvl w:ilvl="4" w:tplc="20000019" w:tentative="1">
+      <w:start w:val="1"/>
+      <w:numFmt w:val="lowerLetter"/>
+      <w:lvlText w:val="%5."/>
+      <w:lvlJc w:val="left"/>
+      <w:pPr>
+        <w:ind w:left="3600" w:hanging="360"/>
+      </w:pPr>
+    </w:lvl>
+    <w:lvl w:ilvl="5" w:tplc="2000001B" w:tentative="1">
+      <w:start w:val="1"/>
+      <w:numFmt w:val="lowerRoman"/>
+      <w:lvlText w:val="%6."/>
+      <w:lvlJc w:val="right"/>
+      <w:pPr>
+        <w:ind w:left="4320" w:hanging="180"/>
+      </w:pPr>
+    </w:lvl>
+    <w:lvl w:ilvl="6" w:tplc="2000000F" w:tentative="1">
+      <w:start w:val="1"/>
+      <w:numFmt w:val="decimal"/>
+      <w:lvlText w:val="%7."/>
+      <w:lvlJc w:val="left"/>
+      <w:pPr>
+        <w:ind w:left="5040" w:hanging="360"/>
+      </w:pPr>
+    </w:lvl>
+    <w:lvl w:ilvl="7" w:tplc="20000019" w:tentative="1">
+      <w:start w:val="1"/>
+      <w:numFmt w:val="lowerLetter"/>
+      <w:lvlText w:val="%8."/>
+      <w:lvlJc w:val="left"/>
+      <w:pPr>
+        <w:ind w:left="5760" w:hanging="360"/>
+      </w:pPr>
+    </w:lvl>
+    <w:lvl w:ilvl="8" w:tplc="2000001B" w:tentative="1">
+      <w:start w:val="1"/>
+      <w:numFmt w:val="lowerRoman"/>
+      <w:lvlText w:val="%9."/>
+      <w:lvlJc w:val="right"/>
+      <w:pPr>
+        <w:ind w:left="6480" w:hanging="180"/>
+      </w:pPr>
+    </w:lvl>
+  </w:abstractNum>
+  <w:abstractNum w:abstractNumId="1" w15:restartNumberingAfterBreak="0">
     <w:nsid w:val="11D726D9"/>
     <w:multiLevelType w:val="hybridMultilevel"/>
     <w:tmpl w:val="F84E53C2"/>
@@ -304,7 +581,7 @@
       </w:rPr>
     </w:lvl>
   </w:abstractNum>
-  <w:abstractNum w:abstractNumId="1" w15:restartNumberingAfterBreak="0">
+  <w:abstractNum w:abstractNumId="2" w15:restartNumberingAfterBreak="0">
     <w:nsid w:val="634D4372"/>
     <w:multiLevelType w:val="hybridMultilevel"/>
     <w:tmpl w:val="19AE8010"/>
@@ -394,9 +671,12 @@
     </w:lvl>
   </w:abstractNum>
   <w:num w:numId="1">
+    <w:abstractNumId w:val="2"/>
+  </w:num>
+  <w:num w:numId="2">
     <w:abstractNumId w:val="1"/>
   </w:num>
-  <w:num w:numId="2">
+  <w:num w:numId="3">
     <w:abstractNumId w:val="0"/>
   </w:num>
 </w:numbering>

</xml_diff>

<commit_message>
added more about microservices architecture
</commit_message>
<xml_diff>
--- a/Assignment_1.docx
+++ b/Assignment_1.docx
@@ -353,7 +353,116 @@
         <w:rPr>
           <w:lang w:val="en-US"/>
         </w:rPr>
-        <w:t xml:space="preserve">Along with the  </w:t>
+        <w:t xml:space="preserve">Along with the </w:t>
+      </w:r>
+      <w:r>
+        <w:rPr>
+          <w:lang w:val="en-US"/>
+        </w:rPr>
+        <w:t>advantages, there are some disadvantages of microservices architecture. These are as under:</w:t>
+      </w:r>
+    </w:p>
+    <w:p>
+      <w:pPr>
+        <w:pStyle w:val="ListParagraph"/>
+        <w:numPr>
+          <w:ilvl w:val="0"/>
+          <w:numId w:val="5"/>
+        </w:numPr>
+        <w:rPr>
+          <w:lang w:val="en-US"/>
+        </w:rPr>
+      </w:pPr>
+      <w:r>
+        <w:rPr>
+          <w:lang w:val="en-US"/>
+        </w:rPr>
+        <w:lastRenderedPageBreak/>
+        <w:t xml:space="preserve">In microservices architecture </w:t>
+      </w:r>
+      <w:r>
+        <w:rPr>
+          <w:lang w:val="en-US"/>
+        </w:rPr>
+        <w:t>testing and debugging can become complicated because of distributed deployment.</w:t>
+      </w:r>
+    </w:p>
+    <w:p>
+      <w:pPr>
+        <w:pStyle w:val="ListParagraph"/>
+        <w:numPr>
+          <w:ilvl w:val="0"/>
+          <w:numId w:val="5"/>
+        </w:numPr>
+        <w:rPr>
+          <w:lang w:val="en-US"/>
+        </w:rPr>
+      </w:pPr>
+      <w:r>
+        <w:rPr>
+          <w:lang w:val="en-US"/>
+        </w:rPr>
+        <w:t xml:space="preserve">As the whole application is decomposed into </w:t>
+      </w:r>
+      <w:r>
+        <w:rPr>
+          <w:lang w:val="en-US"/>
+        </w:rPr>
+        <w:t>several</w:t>
+      </w:r>
+      <w:r>
+        <w:rPr>
+          <w:lang w:val="en-US"/>
+        </w:rPr>
+        <w:t xml:space="preserve"> microservices, </w:t>
+      </w:r>
+      <w:r>
+        <w:rPr>
+          <w:lang w:val="en-US"/>
+        </w:rPr>
+        <w:t>it becomes more complicated to handle operation of many components rather than a single component.</w:t>
+      </w:r>
+    </w:p>
+    <w:p>
+      <w:pPr>
+        <w:pStyle w:val="ListParagraph"/>
+        <w:numPr>
+          <w:ilvl w:val="0"/>
+          <w:numId w:val="5"/>
+        </w:numPr>
+        <w:rPr>
+          <w:lang w:val="en-US"/>
+        </w:rPr>
+      </w:pPr>
+      <w:r>
+        <w:rPr>
+          <w:lang w:val="en-US"/>
+        </w:rPr>
+        <w:t>Because of several microservices, it is quite challenging to secure application.</w:t>
+      </w:r>
+    </w:p>
+    <w:p>
+      <w:pPr>
+        <w:pStyle w:val="ListParagraph"/>
+        <w:numPr>
+          <w:ilvl w:val="0"/>
+          <w:numId w:val="5"/>
+        </w:numPr>
+        <w:rPr>
+          <w:lang w:val="en-US"/>
+        </w:rPr>
+      </w:pPr>
+      <w:r>
+        <w:rPr>
+          <w:lang w:val="en-US"/>
+        </w:rPr>
+        <w:t xml:space="preserve"> </w:t>
+      </w:r>
+      <w:r>
+        <w:rPr>
+          <w:lang w:val="en-US"/>
+        </w:rPr>
+        <w:t xml:space="preserve"> </w:t>
       </w:r>
     </w:p>
     <w:p>
@@ -582,6 +691,95 @@
     </w:lvl>
   </w:abstractNum>
   <w:abstractNum w:abstractNumId="2" w15:restartNumberingAfterBreak="0">
+    <w:nsid w:val="2DD166FE"/>
+    <w:multiLevelType w:val="hybridMultilevel"/>
+    <w:tmpl w:val="D7B0030E"/>
+    <w:lvl w:ilvl="0" w:tplc="2000000F">
+      <w:start w:val="1"/>
+      <w:numFmt w:val="decimal"/>
+      <w:lvlText w:val="%1."/>
+      <w:lvlJc w:val="left"/>
+      <w:pPr>
+        <w:ind w:left="720" w:hanging="360"/>
+      </w:pPr>
+      <w:rPr>
+        <w:rFonts w:hint="default"/>
+      </w:rPr>
+    </w:lvl>
+    <w:lvl w:ilvl="1" w:tplc="20000019" w:tentative="1">
+      <w:start w:val="1"/>
+      <w:numFmt w:val="lowerLetter"/>
+      <w:lvlText w:val="%2."/>
+      <w:lvlJc w:val="left"/>
+      <w:pPr>
+        <w:ind w:left="1440" w:hanging="360"/>
+      </w:pPr>
+    </w:lvl>
+    <w:lvl w:ilvl="2" w:tplc="2000001B" w:tentative="1">
+      <w:start w:val="1"/>
+      <w:numFmt w:val="lowerRoman"/>
+      <w:lvlText w:val="%3."/>
+      <w:lvlJc w:val="right"/>
+      <w:pPr>
+        <w:ind w:left="2160" w:hanging="180"/>
+      </w:pPr>
+    </w:lvl>
+    <w:lvl w:ilvl="3" w:tplc="2000000F" w:tentative="1">
+      <w:start w:val="1"/>
+      <w:numFmt w:val="decimal"/>
+      <w:lvlText w:val="%4."/>
+      <w:lvlJc w:val="left"/>
+      <w:pPr>
+        <w:ind w:left="2880" w:hanging="360"/>
+      </w:pPr>
+    </w:lvl>
+    <w:lvl w:ilvl="4" w:tplc="20000019" w:tentative="1">
+      <w:start w:val="1"/>
+      <w:numFmt w:val="lowerLetter"/>
+      <w:lvlText w:val="%5."/>
+      <w:lvlJc w:val="left"/>
+      <w:pPr>
+        <w:ind w:left="3600" w:hanging="360"/>
+      </w:pPr>
+    </w:lvl>
+    <w:lvl w:ilvl="5" w:tplc="2000001B" w:tentative="1">
+      <w:start w:val="1"/>
+      <w:numFmt w:val="lowerRoman"/>
+      <w:lvlText w:val="%6."/>
+      <w:lvlJc w:val="right"/>
+      <w:pPr>
+        <w:ind w:left="4320" w:hanging="180"/>
+      </w:pPr>
+    </w:lvl>
+    <w:lvl w:ilvl="6" w:tplc="2000000F" w:tentative="1">
+      <w:start w:val="1"/>
+      <w:numFmt w:val="decimal"/>
+      <w:lvlText w:val="%7."/>
+      <w:lvlJc w:val="left"/>
+      <w:pPr>
+        <w:ind w:left="5040" w:hanging="360"/>
+      </w:pPr>
+    </w:lvl>
+    <w:lvl w:ilvl="7" w:tplc="20000019" w:tentative="1">
+      <w:start w:val="1"/>
+      <w:numFmt w:val="lowerLetter"/>
+      <w:lvlText w:val="%8."/>
+      <w:lvlJc w:val="left"/>
+      <w:pPr>
+        <w:ind w:left="5760" w:hanging="360"/>
+      </w:pPr>
+    </w:lvl>
+    <w:lvl w:ilvl="8" w:tplc="2000001B" w:tentative="1">
+      <w:start w:val="1"/>
+      <w:numFmt w:val="lowerRoman"/>
+      <w:lvlText w:val="%9."/>
+      <w:lvlJc w:val="right"/>
+      <w:pPr>
+        <w:ind w:left="6480" w:hanging="180"/>
+      </w:pPr>
+    </w:lvl>
+  </w:abstractNum>
+  <w:abstractNum w:abstractNumId="3" w15:restartNumberingAfterBreak="0">
     <w:nsid w:val="634D4372"/>
     <w:multiLevelType w:val="hybridMultilevel"/>
     <w:tmpl w:val="19AE8010"/>
@@ -670,14 +868,109 @@
       </w:pPr>
     </w:lvl>
   </w:abstractNum>
+  <w:abstractNum w:abstractNumId="4" w15:restartNumberingAfterBreak="0">
+    <w:nsid w:val="70C333E9"/>
+    <w:multiLevelType w:val="hybridMultilevel"/>
+    <w:tmpl w:val="1CEA926E"/>
+    <w:lvl w:ilvl="0" w:tplc="2000000F">
+      <w:start w:val="1"/>
+      <w:numFmt w:val="decimal"/>
+      <w:lvlText w:val="%1."/>
+      <w:lvlJc w:val="left"/>
+      <w:pPr>
+        <w:ind w:left="720" w:hanging="360"/>
+      </w:pPr>
+      <w:rPr>
+        <w:rFonts w:hint="default"/>
+      </w:rPr>
+    </w:lvl>
+    <w:lvl w:ilvl="1" w:tplc="20000019" w:tentative="1">
+      <w:start w:val="1"/>
+      <w:numFmt w:val="lowerLetter"/>
+      <w:lvlText w:val="%2."/>
+      <w:lvlJc w:val="left"/>
+      <w:pPr>
+        <w:ind w:left="1440" w:hanging="360"/>
+      </w:pPr>
+    </w:lvl>
+    <w:lvl w:ilvl="2" w:tplc="2000001B" w:tentative="1">
+      <w:start w:val="1"/>
+      <w:numFmt w:val="lowerRoman"/>
+      <w:lvlText w:val="%3."/>
+      <w:lvlJc w:val="right"/>
+      <w:pPr>
+        <w:ind w:left="2160" w:hanging="180"/>
+      </w:pPr>
+    </w:lvl>
+    <w:lvl w:ilvl="3" w:tplc="2000000F" w:tentative="1">
+      <w:start w:val="1"/>
+      <w:numFmt w:val="decimal"/>
+      <w:lvlText w:val="%4."/>
+      <w:lvlJc w:val="left"/>
+      <w:pPr>
+        <w:ind w:left="2880" w:hanging="360"/>
+      </w:pPr>
+    </w:lvl>
+    <w:lvl w:ilvl="4" w:tplc="20000019" w:tentative="1">
+      <w:start w:val="1"/>
+      <w:numFmt w:val="lowerLetter"/>
+      <w:lvlText w:val="%5."/>
+      <w:lvlJc w:val="left"/>
+      <w:pPr>
+        <w:ind w:left="3600" w:hanging="360"/>
+      </w:pPr>
+    </w:lvl>
+    <w:lvl w:ilvl="5" w:tplc="2000001B" w:tentative="1">
+      <w:start w:val="1"/>
+      <w:numFmt w:val="lowerRoman"/>
+      <w:lvlText w:val="%6."/>
+      <w:lvlJc w:val="right"/>
+      <w:pPr>
+        <w:ind w:left="4320" w:hanging="180"/>
+      </w:pPr>
+    </w:lvl>
+    <w:lvl w:ilvl="6" w:tplc="2000000F" w:tentative="1">
+      <w:start w:val="1"/>
+      <w:numFmt w:val="decimal"/>
+      <w:lvlText w:val="%7."/>
+      <w:lvlJc w:val="left"/>
+      <w:pPr>
+        <w:ind w:left="5040" w:hanging="360"/>
+      </w:pPr>
+    </w:lvl>
+    <w:lvl w:ilvl="7" w:tplc="20000019" w:tentative="1">
+      <w:start w:val="1"/>
+      <w:numFmt w:val="lowerLetter"/>
+      <w:lvlText w:val="%8."/>
+      <w:lvlJc w:val="left"/>
+      <w:pPr>
+        <w:ind w:left="5760" w:hanging="360"/>
+      </w:pPr>
+    </w:lvl>
+    <w:lvl w:ilvl="8" w:tplc="2000001B" w:tentative="1">
+      <w:start w:val="1"/>
+      <w:numFmt w:val="lowerRoman"/>
+      <w:lvlText w:val="%9."/>
+      <w:lvlJc w:val="right"/>
+      <w:pPr>
+        <w:ind w:left="6480" w:hanging="180"/>
+      </w:pPr>
+    </w:lvl>
+  </w:abstractNum>
   <w:num w:numId="1">
-    <w:abstractNumId w:val="2"/>
+    <w:abstractNumId w:val="3"/>
   </w:num>
   <w:num w:numId="2">
     <w:abstractNumId w:val="1"/>
   </w:num>
   <w:num w:numId="3">
     <w:abstractNumId w:val="0"/>
+  </w:num>
+  <w:num w:numId="4">
+    <w:abstractNumId w:val="4"/>
+  </w:num>
+  <w:num w:numId="5">
+    <w:abstractNumId w:val="2"/>
   </w:num>
 </w:numbering>
 </file>

</xml_diff>

<commit_message>
added some picture regarding the topic
</commit_message>
<xml_diff>
--- a/Assignment_1.docx
+++ b/Assignment_1.docx
@@ -12,7 +12,57 @@
     </w:p>
     <w:p>
       <w:r>
-        <w:t>(Picture)</w:t>
+        <w:rPr>
+          <w:noProof/>
+        </w:rPr>
+        <w:drawing>
+          <wp:inline distT="0" distB="0" distL="0" distR="0" wp14:anchorId="73FC8EC0" wp14:editId="72346FAB">
+            <wp:extent cx="5731510" cy="3465564"/>
+            <wp:effectExtent l="0" t="0" r="2540" b="1905"/>
+            <wp:docPr id="1" name="Picture 1"/>
+            <wp:cNvGraphicFramePr>
+              <a:graphicFrameLocks xmlns:a="http://schemas.openxmlformats.org/drawingml/2006/main" noChangeAspect="1"/>
+            </wp:cNvGraphicFramePr>
+            <a:graphic xmlns:a="http://schemas.openxmlformats.org/drawingml/2006/main">
+              <a:graphicData uri="http://schemas.openxmlformats.org/drawingml/2006/picture">
+                <pic:pic xmlns:pic="http://schemas.openxmlformats.org/drawingml/2006/picture">
+                  <pic:nvPicPr>
+                    <pic:cNvPr id="0" name="Picture 1"/>
+                    <pic:cNvPicPr>
+                      <a:picLocks noChangeAspect="1" noChangeArrowheads="1"/>
+                    </pic:cNvPicPr>
+                  </pic:nvPicPr>
+                  <pic:blipFill>
+                    <a:blip r:embed="rId5">
+                      <a:extLst>
+                        <a:ext uri="{28A0092B-C50C-407E-A947-70E740481C1C}">
+                          <a14:useLocalDpi xmlns:a14="http://schemas.microsoft.com/office/drawing/2010/main" val="0"/>
+                        </a:ext>
+                      </a:extLst>
+                    </a:blip>
+                    <a:srcRect/>
+                    <a:stretch>
+                      <a:fillRect/>
+                    </a:stretch>
+                  </pic:blipFill>
+                  <pic:spPr bwMode="auto">
+                    <a:xfrm>
+                      <a:off x="0" y="0"/>
+                      <a:ext cx="5731510" cy="3465564"/>
+                    </a:xfrm>
+                    <a:prstGeom prst="rect">
+                      <a:avLst/>
+                    </a:prstGeom>
+                    <a:noFill/>
+                    <a:ln>
+                      <a:noFill/>
+                    </a:ln>
+                  </pic:spPr>
+                </pic:pic>
+              </a:graphicData>
+            </a:graphic>
+          </wp:inline>
+        </w:drawing>
       </w:r>
     </w:p>
     <w:p>
@@ -31,10 +81,205 @@
       </w:r>
     </w:p>
     <w:p>
+      <w:pPr>
+        <w:rPr>
+          <w:lang w:val="en-US"/>
+        </w:rPr>
+      </w:pPr>
+      <w:r>
+        <w:rPr>
+          <w:noProof/>
+        </w:rPr>
+        <w:drawing>
+          <wp:inline distT="0" distB="0" distL="0" distR="0" wp14:anchorId="1A80D33B" wp14:editId="61DB3FA9">
+            <wp:extent cx="5731510" cy="2876550"/>
+            <wp:effectExtent l="0" t="0" r="2540" b="0"/>
+            <wp:docPr id="4" name="Picture 4" descr="Should You Start With A Monolith or Microservices? | Nordic APIs |"/>
+            <wp:cNvGraphicFramePr>
+              <a:graphicFrameLocks xmlns:a="http://schemas.openxmlformats.org/drawingml/2006/main" noChangeAspect="1"/>
+            </wp:cNvGraphicFramePr>
+            <a:graphic xmlns:a="http://schemas.openxmlformats.org/drawingml/2006/main">
+              <a:graphicData uri="http://schemas.openxmlformats.org/drawingml/2006/picture">
+                <pic:pic xmlns:pic="http://schemas.openxmlformats.org/drawingml/2006/picture">
+                  <pic:nvPicPr>
+                    <pic:cNvPr id="0" name="Picture 6" descr="Should You Start With A Monolith or Microservices? | Nordic APIs |"/>
+                    <pic:cNvPicPr>
+                      <a:picLocks noChangeAspect="1" noChangeArrowheads="1"/>
+                    </pic:cNvPicPr>
+                  </pic:nvPicPr>
+                  <pic:blipFill rotWithShape="1">
+                    <a:blip r:embed="rId6">
+                      <a:extLst>
+                        <a:ext uri="{28A0092B-C50C-407E-A947-70E740481C1C}">
+                          <a14:useLocalDpi xmlns:a14="http://schemas.microsoft.com/office/drawing/2010/main" val="0"/>
+                        </a:ext>
+                      </a:extLst>
+                    </a:blip>
+                    <a:srcRect b="9563"/>
+                    <a:stretch/>
+                  </pic:blipFill>
+                  <pic:spPr bwMode="auto">
+                    <a:xfrm>
+                      <a:off x="0" y="0"/>
+                      <a:ext cx="5731510" cy="2876550"/>
+                    </a:xfrm>
+                    <a:prstGeom prst="rect">
+                      <a:avLst/>
+                    </a:prstGeom>
+                    <a:noFill/>
+                    <a:ln>
+                      <a:noFill/>
+                    </a:ln>
+                    <a:extLst>
+                      <a:ext uri="{53640926-AAD7-44D8-BBD7-CCE9431645EC}">
+                        <a14:shadowObscured xmlns:a14="http://schemas.microsoft.com/office/drawing/2010/main"/>
+                      </a:ext>
+                    </a:extLst>
+                  </pic:spPr>
+                </pic:pic>
+              </a:graphicData>
+            </a:graphic>
+          </wp:inline>
+        </w:drawing>
+      </w:r>
+    </w:p>
+    <w:p/>
+    <w:p/>
+    <w:p>
       <w:r>
         <w:t>Monolithic Architecture</w:t>
       </w:r>
     </w:p>
+    <w:p>
+      <w:pPr>
+        <w:rPr>
+          <w:noProof/>
+        </w:rPr>
+      </w:pPr>
+      <w:r>
+        <w:rPr>
+          <w:noProof/>
+        </w:rPr>
+        <w:lastRenderedPageBreak/>
+        <w:drawing>
+          <wp:inline distT="0" distB="0" distL="0" distR="0" wp14:anchorId="72E674A1" wp14:editId="0AAFE7C7">
+            <wp:extent cx="2886075" cy="2686050"/>
+            <wp:effectExtent l="0" t="0" r="9525" b="0"/>
+            <wp:docPr id="3" name="Picture 3" descr="Introduction to Monolithic Architecture and MicroServices Architecture"/>
+            <wp:cNvGraphicFramePr>
+              <a:graphicFrameLocks xmlns:a="http://schemas.openxmlformats.org/drawingml/2006/main" noChangeAspect="1"/>
+            </wp:cNvGraphicFramePr>
+            <a:graphic xmlns:a="http://schemas.openxmlformats.org/drawingml/2006/main">
+              <a:graphicData uri="http://schemas.openxmlformats.org/drawingml/2006/picture">
+                <pic:pic xmlns:pic="http://schemas.openxmlformats.org/drawingml/2006/picture">
+                  <pic:nvPicPr>
+                    <pic:cNvPr id="0" name="Picture 4" descr="Introduction to Monolithic Architecture and MicroServices Architecture"/>
+                    <pic:cNvPicPr>
+                      <a:picLocks noChangeAspect="1" noChangeArrowheads="1"/>
+                    </pic:cNvPicPr>
+                  </pic:nvPicPr>
+                  <pic:blipFill rotWithShape="1">
+                    <a:blip r:embed="rId7" cstate="print">
+                      <a:extLst>
+                        <a:ext uri="{BEBA8EAE-BF5A-486C-A8C5-ECC9F3942E4B}">
+                          <a14:imgProps xmlns:a14="http://schemas.microsoft.com/office/drawing/2010/main">
+                            <a14:imgLayer r:embed="rId8">
+                              <a14:imgEffect>
+                                <a14:saturation sat="400000"/>
+                              </a14:imgEffect>
+                            </a14:imgLayer>
+                          </a14:imgProps>
+                        </a:ext>
+                        <a:ext uri="{28A0092B-C50C-407E-A947-70E740481C1C}">
+                          <a14:useLocalDpi xmlns:a14="http://schemas.microsoft.com/office/drawing/2010/main" val="0"/>
+                        </a:ext>
+                      </a:extLst>
+                    </a:blip>
+                    <a:srcRect l="1495" t="20058" r="54465" b="2035"/>
+                    <a:stretch/>
+                  </pic:blipFill>
+                  <pic:spPr bwMode="auto">
+                    <a:xfrm>
+                      <a:off x="0" y="0"/>
+                      <a:ext cx="2886075" cy="2686050"/>
+                    </a:xfrm>
+                    <a:prstGeom prst="rect">
+                      <a:avLst/>
+                    </a:prstGeom>
+                    <a:noFill/>
+                    <a:ln w="6350">
+                      <a:noFill/>
+                    </a:ln>
+                    <a:extLst>
+                      <a:ext uri="{53640926-AAD7-44D8-BBD7-CCE9431645EC}">
+                        <a14:shadowObscured xmlns:a14="http://schemas.microsoft.com/office/drawing/2010/main"/>
+                      </a:ext>
+                    </a:extLst>
+                  </pic:spPr>
+                </pic:pic>
+              </a:graphicData>
+            </a:graphic>
+          </wp:inline>
+        </w:drawing>
+      </w:r>
+      <w:r>
+        <w:rPr>
+          <w:noProof/>
+        </w:rPr>
+        <w:drawing>
+          <wp:inline distT="0" distB="0" distL="0" distR="0" wp14:anchorId="7131BEE8" wp14:editId="660A4FD4">
+            <wp:extent cx="2124075" cy="2684780"/>
+            <wp:effectExtent l="0" t="0" r="9525" b="1270"/>
+            <wp:docPr id="6" name="Picture 6" descr="What are Microservices and what are their benefits?"/>
+            <wp:cNvGraphicFramePr>
+              <a:graphicFrameLocks xmlns:a="http://schemas.openxmlformats.org/drawingml/2006/main" noChangeAspect="1"/>
+            </wp:cNvGraphicFramePr>
+            <a:graphic xmlns:a="http://schemas.openxmlformats.org/drawingml/2006/main">
+              <a:graphicData uri="http://schemas.openxmlformats.org/drawingml/2006/picture">
+                <pic:pic xmlns:pic="http://schemas.openxmlformats.org/drawingml/2006/picture">
+                  <pic:nvPicPr>
+                    <pic:cNvPr id="0" name="Picture 8" descr="What are Microservices and what are their benefits?"/>
+                    <pic:cNvPicPr>
+                      <a:picLocks noChangeAspect="1" noChangeArrowheads="1"/>
+                    </pic:cNvPicPr>
+                  </pic:nvPicPr>
+                  <pic:blipFill rotWithShape="1">
+                    <a:blip r:embed="rId9">
+                      <a:extLst>
+                        <a:ext uri="{28A0092B-C50C-407E-A947-70E740481C1C}">
+                          <a14:useLocalDpi xmlns:a14="http://schemas.microsoft.com/office/drawing/2010/main" val="0"/>
+                        </a:ext>
+                      </a:extLst>
+                    </a:blip>
+                    <a:srcRect t="12298" r="66597"/>
+                    <a:stretch/>
+                  </pic:blipFill>
+                  <pic:spPr bwMode="auto">
+                    <a:xfrm>
+                      <a:off x="0" y="0"/>
+                      <a:ext cx="2124075" cy="2684780"/>
+                    </a:xfrm>
+                    <a:prstGeom prst="rect">
+                      <a:avLst/>
+                    </a:prstGeom>
+                    <a:noFill/>
+                    <a:ln w="6350">
+                      <a:noFill/>
+                    </a:ln>
+                    <a:extLst>
+                      <a:ext uri="{53640926-AAD7-44D8-BBD7-CCE9431645EC}">
+                        <a14:shadowObscured xmlns:a14="http://schemas.microsoft.com/office/drawing/2010/main"/>
+                      </a:ext>
+                    </a:extLst>
+                  </pic:spPr>
+                </pic:pic>
+              </a:graphicData>
+            </a:graphic>
+          </wp:inline>
+        </w:drawing>
+      </w:r>
+    </w:p>
+    <w:p/>
     <w:p>
       <w:r>
         <w:t>In Monolithic Architecture the entire software is composed of single piece that is designed to be self-contained. It means that all components of monolithic program are interconnected and interdependent where each component along with associated components must be present to execute the process of compilation of code.</w:t>
@@ -138,6 +383,127 @@
       </w:r>
     </w:p>
     <w:p>
+      <w:r>
+        <w:lastRenderedPageBreak/>
+        <w:drawing>
+          <wp:inline distT="0" distB="0" distL="0" distR="0" wp14:anchorId="141146E0" wp14:editId="637A9C6A">
+            <wp:extent cx="2638425" cy="2619375"/>
+            <wp:effectExtent l="0" t="0" r="9525" b="9525"/>
+            <wp:docPr id="5" name="Picture 5" descr="Introduction to Monolithic Architecture and MicroServices Architecture"/>
+            <wp:cNvGraphicFramePr>
+              <a:graphicFrameLocks xmlns:a="http://schemas.openxmlformats.org/drawingml/2006/main" noChangeAspect="1"/>
+            </wp:cNvGraphicFramePr>
+            <a:graphic xmlns:a="http://schemas.openxmlformats.org/drawingml/2006/main">
+              <a:graphicData uri="http://schemas.openxmlformats.org/drawingml/2006/picture">
+                <pic:pic xmlns:pic="http://schemas.openxmlformats.org/drawingml/2006/picture">
+                  <pic:nvPicPr>
+                    <pic:cNvPr id="0" name="Picture 4" descr="Introduction to Monolithic Architecture and MicroServices Architecture"/>
+                    <pic:cNvPicPr>
+                      <a:picLocks noChangeAspect="1" noChangeArrowheads="1"/>
+                    </pic:cNvPicPr>
+                  </pic:nvPicPr>
+                  <pic:blipFill rotWithShape="1">
+                    <a:blip r:embed="rId10" cstate="print">
+                      <a:extLst>
+                        <a:ext uri="{BEBA8EAE-BF5A-486C-A8C5-ECC9F3942E4B}">
+                          <a14:imgProps xmlns:a14="http://schemas.microsoft.com/office/drawing/2010/main">
+                            <a14:imgLayer r:embed="rId11">
+                              <a14:imgEffect>
+                                <a14:saturation sat="400000"/>
+                              </a14:imgEffect>
+                            </a14:imgLayer>
+                          </a14:imgProps>
+                        </a:ext>
+                        <a:ext uri="{28A0092B-C50C-407E-A947-70E740481C1C}">
+                          <a14:useLocalDpi xmlns:a14="http://schemas.microsoft.com/office/drawing/2010/main" val="0"/>
+                        </a:ext>
+                      </a:extLst>
+                    </a:blip>
+                    <a:srcRect l="52848" t="18314" r="1119" b="1744"/>
+                    <a:stretch/>
+                  </pic:blipFill>
+                  <pic:spPr bwMode="auto">
+                    <a:xfrm>
+                      <a:off x="0" y="0"/>
+                      <a:ext cx="2638425" cy="2619375"/>
+                    </a:xfrm>
+                    <a:prstGeom prst="rect">
+                      <a:avLst/>
+                    </a:prstGeom>
+                    <a:noFill/>
+                    <a:ln w="12700">
+                      <a:noFill/>
+                    </a:ln>
+                    <a:extLst>
+                      <a:ext uri="{53640926-AAD7-44D8-BBD7-CCE9431645EC}">
+                        <a14:shadowObscured xmlns:a14="http://schemas.microsoft.com/office/drawing/2010/main"/>
+                      </a:ext>
+                    </a:extLst>
+                  </pic:spPr>
+                </pic:pic>
+              </a:graphicData>
+            </a:graphic>
+          </wp:inline>
+        </w:drawing>
+      </w:r>
+      <w:r>
+        <w:rPr>
+          <w:noProof/>
+        </w:rPr>
+        <w:drawing>
+          <wp:inline distT="0" distB="0" distL="0" distR="0" wp14:anchorId="6A1AE563" wp14:editId="28FB3ECE">
+            <wp:extent cx="2693035" cy="2637155"/>
+            <wp:effectExtent l="0" t="0" r="0" b="0"/>
+            <wp:docPr id="7" name="Picture 7" descr="What are Microservices and what are their benefits?"/>
+            <wp:cNvGraphicFramePr>
+              <a:graphicFrameLocks xmlns:a="http://schemas.openxmlformats.org/drawingml/2006/main" noChangeAspect="1"/>
+            </wp:cNvGraphicFramePr>
+            <a:graphic xmlns:a="http://schemas.openxmlformats.org/drawingml/2006/main">
+              <a:graphicData uri="http://schemas.openxmlformats.org/drawingml/2006/picture">
+                <pic:pic xmlns:pic="http://schemas.openxmlformats.org/drawingml/2006/picture">
+                  <pic:nvPicPr>
+                    <pic:cNvPr id="0" name="Picture 10" descr="What are Microservices and what are their benefits?"/>
+                    <pic:cNvPicPr>
+                      <a:picLocks noChangeAspect="1" noChangeArrowheads="1"/>
+                    </pic:cNvPicPr>
+                  </pic:nvPicPr>
+                  <pic:blipFill rotWithShape="1">
+                    <a:blip r:embed="rId9">
+                      <a:extLst>
+                        <a:ext uri="{28A0092B-C50C-407E-A947-70E740481C1C}">
+                          <a14:useLocalDpi xmlns:a14="http://schemas.microsoft.com/office/drawing/2010/main" val="0"/>
+                        </a:ext>
+                      </a:extLst>
+                    </a:blip>
+                    <a:srcRect l="53014" t="12630"/>
+                    <a:stretch/>
+                  </pic:blipFill>
+                  <pic:spPr bwMode="auto">
+                    <a:xfrm>
+                      <a:off x="0" y="0"/>
+                      <a:ext cx="2693035" cy="2637155"/>
+                    </a:xfrm>
+                    <a:prstGeom prst="rect">
+                      <a:avLst/>
+                    </a:prstGeom>
+                    <a:noFill/>
+                    <a:ln w="12700">
+                      <a:noFill/>
+                    </a:ln>
+                    <a:extLst>
+                      <a:ext uri="{53640926-AAD7-44D8-BBD7-CCE9431645EC}">
+                        <a14:shadowObscured xmlns:a14="http://schemas.microsoft.com/office/drawing/2010/main"/>
+                      </a:ext>
+                    </a:extLst>
+                  </pic:spPr>
+                </pic:pic>
+              </a:graphicData>
+            </a:graphic>
+          </wp:inline>
+        </w:drawing>
+      </w:r>
+    </w:p>
+    <w:p>
       <w:pPr>
         <w:rPr>
           <w:lang w:val="en-US"/>
@@ -377,7 +743,6 @@
         <w:rPr>
           <w:lang w:val="en-US"/>
         </w:rPr>
-        <w:lastRenderedPageBreak/>
         <w:t xml:space="preserve">In microservices architecture </w:t>
       </w:r>
       <w:r>

</xml_diff>